<commit_message>
doe een extra test
</commit_message>
<xml_diff>
--- a/test.docx
+++ b/test.docx
@@ -4,16 +4,36 @@
   <w:body>
     <w:p>
       <w:r>
-        <w:t>Laptop pxl maakt hier een zin en loopt dan op een conflict</w:t>
+        <w:t xml:space="preserve">Laptop </w:t>
+      </w:r>
+      <w:proofErr w:type="spellStart"/>
+      <w:r>
+        <w:t>pxl</w:t>
+      </w:r>
+      <w:proofErr w:type="spellEnd"/>
+      <w:r>
+        <w:t xml:space="preserve"> maakt hier een zin en loopt dan op een conflict</w:t>
       </w:r>
     </w:p>
-    <w:p/>
     <w:p>
       <w:r>
-        <w:t>Laptop pxl wijziging</w:t>
+        <w:t>Doe een test</w:t>
       </w:r>
       <w:bookmarkStart w:id="0" w:name="_GoBack"/>
       <w:bookmarkEnd w:id="0"/>
+    </w:p>
+    <w:p>
+      <w:r>
+        <w:t xml:space="preserve">Laptop </w:t>
+      </w:r>
+      <w:proofErr w:type="spellStart"/>
+      <w:r>
+        <w:t>pxl</w:t>
+      </w:r>
+      <w:proofErr w:type="spellEnd"/>
+      <w:r>
+        <w:t xml:space="preserve"> wijziging</w:t>
+      </w:r>
     </w:p>
     <w:sectPr>
       <w:pgSz w:w="11906" w:h="16838"/>

</xml_diff>